<commit_message>
Mise à jour du fichier regroupant les users avec password
</commit_message>
<xml_diff>
--- a/textes/users.docx
+++ b/textes/users.docx
@@ -213,6 +213,386 @@
               <w:rPr>
                 <w:sz w:val="24"/>
               </w:rPr>
+              <w:t>Klara</w:t>
+            </w:r>
+          </w:p>
+        </w:tc>
+        <w:tc>
+          <w:tcPr>
+            <w:tcW w:w="4531" w:type="dxa"/>
+          </w:tcPr>
+          <w:p>
+            <w:pPr>
+              <w:rPr>
+                <w:sz w:val="24"/>
+              </w:rPr>
+            </w:pPr>
+            <w:r>
+              <w:rPr>
+                <w:sz w:val="24"/>
+              </w:rPr>
+              <w:t>Kurumi59</w:t>
+            </w:r>
+          </w:p>
+        </w:tc>
+      </w:tr>
+      <w:tr>
+        <w:tc>
+          <w:tcPr>
+            <w:tcW w:w="4531" w:type="dxa"/>
+          </w:tcPr>
+          <w:p>
+            <w:pPr>
+              <w:rPr>
+                <w:sz w:val="24"/>
+              </w:rPr>
+            </w:pPr>
+            <w:r>
+              <w:rPr>
+                <w:sz w:val="24"/>
+              </w:rPr>
+              <w:t>mymy</w:t>
+            </w:r>
+          </w:p>
+        </w:tc>
+        <w:tc>
+          <w:tcPr>
+            <w:tcW w:w="4531" w:type="dxa"/>
+          </w:tcPr>
+          <w:p>
+            <w:pPr>
+              <w:rPr>
+                <w:sz w:val="24"/>
+              </w:rPr>
+            </w:pPr>
+            <w:r>
+              <w:rPr>
+                <w:sz w:val="24"/>
+              </w:rPr>
+              <w:t>Azerty13</w:t>
+            </w:r>
+          </w:p>
+        </w:tc>
+      </w:tr>
+      <w:tr>
+        <w:tc>
+          <w:tcPr>
+            <w:tcW w:w="4531" w:type="dxa"/>
+          </w:tcPr>
+          <w:p>
+            <w:pPr>
+              <w:rPr>
+                <w:sz w:val="24"/>
+              </w:rPr>
+            </w:pPr>
+            <w:r>
+              <w:rPr>
+                <w:sz w:val="24"/>
+              </w:rPr>
+              <w:t>myleneb</w:t>
+            </w:r>
+          </w:p>
+        </w:tc>
+        <w:tc>
+          <w:tcPr>
+            <w:tcW w:w="4531" w:type="dxa"/>
+          </w:tcPr>
+          <w:p>
+            <w:pPr>
+              <w:rPr>
+                <w:sz w:val="24"/>
+              </w:rPr>
+            </w:pPr>
+            <w:r>
+              <w:rPr>
+                <w:sz w:val="24"/>
+              </w:rPr>
+              <w:t>Qwerty13</w:t>
+            </w:r>
+          </w:p>
+        </w:tc>
+      </w:tr>
+      <w:tr>
+        <w:tc>
+          <w:tcPr>
+            <w:tcW w:w="4531" w:type="dxa"/>
+          </w:tcPr>
+          <w:p>
+            <w:pPr>
+              <w:rPr>
+                <w:sz w:val="24"/>
+              </w:rPr>
+            </w:pPr>
+            <w:r>
+              <w:rPr>
+                <w:sz w:val="24"/>
+              </w:rPr>
+              <w:t>Doniphan</w:t>
+            </w:r>
+          </w:p>
+        </w:tc>
+        <w:tc>
+          <w:tcPr>
+            <w:tcW w:w="4531" w:type="dxa"/>
+          </w:tcPr>
+          <w:p>
+            <w:pPr>
+              <w:rPr>
+                <w:sz w:val="24"/>
+              </w:rPr>
+            </w:pPr>
+            <w:r>
+              <w:rPr>
+                <w:sz w:val="24"/>
+              </w:rPr>
+              <w:t>27051994+Do</w:t>
+            </w:r>
+          </w:p>
+        </w:tc>
+      </w:tr>
+      <w:tr>
+        <w:tc>
+          <w:tcPr>
+            <w:tcW w:w="4531" w:type="dxa"/>
+          </w:tcPr>
+          <w:p>
+            <w:pPr>
+              <w:rPr>
+                <w:sz w:val="24"/>
+              </w:rPr>
+            </w:pPr>
+            <w:r>
+              <w:rPr>
+                <w:sz w:val="24"/>
+              </w:rPr>
+              <w:t>David</w:t>
+            </w:r>
+          </w:p>
+        </w:tc>
+        <w:tc>
+          <w:tcPr>
+            <w:tcW w:w="4531" w:type="dxa"/>
+          </w:tcPr>
+          <w:p>
+            <w:pPr>
+              <w:rPr>
+                <w:sz w:val="24"/>
+              </w:rPr>
+            </w:pPr>
+            <w:r>
+              <w:rPr>
+                <w:sz w:val="24"/>
+              </w:rPr>
+              <w:t>David123</w:t>
+            </w:r>
+          </w:p>
+        </w:tc>
+      </w:tr>
+      <w:tr>
+        <w:tc>
+          <w:tcPr>
+            <w:tcW w:w="4531" w:type="dxa"/>
+          </w:tcPr>
+          <w:p>
+            <w:pPr>
+              <w:rPr>
+                <w:sz w:val="24"/>
+              </w:rPr>
+            </w:pPr>
+            <w:r>
+              <w:rPr>
+                <w:sz w:val="24"/>
+              </w:rPr>
+              <w:t>SuperRomain</w:t>
+            </w:r>
+          </w:p>
+        </w:tc>
+        <w:tc>
+          <w:tcPr>
+            <w:tcW w:w="4531" w:type="dxa"/>
+          </w:tcPr>
+          <w:p>
+            <w:pPr>
+              <w:rPr>
+                <w:sz w:val="24"/>
+              </w:rPr>
+            </w:pPr>
+            <w:r>
+              <w:rPr>
+                <w:sz w:val="24"/>
+              </w:rPr>
+              <w:t>Super123</w:t>
+            </w:r>
+          </w:p>
+        </w:tc>
+      </w:tr>
+      <w:tr>
+        <w:tc>
+          <w:tcPr>
+            <w:tcW w:w="4531" w:type="dxa"/>
+          </w:tcPr>
+          <w:p>
+            <w:pPr>
+              <w:rPr>
+                <w:sz w:val="24"/>
+              </w:rPr>
+            </w:pPr>
+            <w:r>
+              <w:rPr>
+                <w:sz w:val="24"/>
+              </w:rPr>
+              <w:t>Sensei</w:t>
+            </w:r>
+          </w:p>
+        </w:tc>
+        <w:tc>
+          <w:tcPr>
+            <w:tcW w:w="4531" w:type="dxa"/>
+          </w:tcPr>
+          <w:p>
+            <w:pPr>
+              <w:rPr>
+                <w:sz w:val="24"/>
+              </w:rPr>
+            </w:pPr>
+            <w:r>
+              <w:rPr>
+                <w:sz w:val="24"/>
+              </w:rPr>
+              <w:t>Sensei123</w:t>
+            </w:r>
+          </w:p>
+        </w:tc>
+      </w:tr>
+      <w:tr>
+        <w:tc>
+          <w:tcPr>
+            <w:tcW w:w="4531" w:type="dxa"/>
+          </w:tcPr>
+          <w:p>
+            <w:pPr>
+              <w:rPr>
+                <w:sz w:val="24"/>
+              </w:rPr>
+            </w:pPr>
+            <w:r>
+              <w:rPr>
+                <w:sz w:val="24"/>
+              </w:rPr>
+              <w:t>Thomas</w:t>
+            </w:r>
+          </w:p>
+        </w:tc>
+        <w:tc>
+          <w:tcPr>
+            <w:tcW w:w="4531" w:type="dxa"/>
+          </w:tcPr>
+          <w:p>
+            <w:pPr>
+              <w:rPr>
+                <w:sz w:val="24"/>
+              </w:rPr>
+            </w:pPr>
+            <w:r>
+              <w:rPr>
+                <w:sz w:val="24"/>
+              </w:rPr>
+              <w:t>Luna1004</w:t>
+            </w:r>
+          </w:p>
+        </w:tc>
+      </w:tr>
+      <w:tr>
+        <w:tc>
+          <w:tcPr>
+            <w:tcW w:w="4531" w:type="dxa"/>
+          </w:tcPr>
+          <w:p>
+            <w:pPr>
+              <w:rPr>
+                <w:sz w:val="24"/>
+              </w:rPr>
+            </w:pPr>
+            <w:r>
+              <w:rPr>
+                <w:sz w:val="24"/>
+              </w:rPr>
+              <w:t>Felix</w:t>
+            </w:r>
+          </w:p>
+        </w:tc>
+        <w:tc>
+          <w:tcPr>
+            <w:tcW w:w="4531" w:type="dxa"/>
+          </w:tcPr>
+          <w:p>
+            <w:pPr>
+              <w:rPr>
+                <w:sz w:val="24"/>
+              </w:rPr>
+            </w:pPr>
+            <w:r>
+              <w:rPr>
+                <w:sz w:val="24"/>
+              </w:rPr>
+              <w:t>Luna1004</w:t>
+            </w:r>
+          </w:p>
+        </w:tc>
+      </w:tr>
+      <w:tr>
+        <w:tc>
+          <w:tcPr>
+            <w:tcW w:w="4531" w:type="dxa"/>
+          </w:tcPr>
+          <w:p>
+            <w:pPr>
+              <w:rPr>
+                <w:sz w:val="24"/>
+              </w:rPr>
+            </w:pPr>
+            <w:r>
+              <w:rPr>
+                <w:sz w:val="24"/>
+              </w:rPr>
+              <w:t>Nath</w:t>
+            </w:r>
+          </w:p>
+        </w:tc>
+        <w:tc>
+          <w:tcPr>
+            <w:tcW w:w="4531" w:type="dxa"/>
+          </w:tcPr>
+          <w:p>
+            <w:pPr>
+              <w:rPr>
+                <w:sz w:val="24"/>
+              </w:rPr>
+            </w:pPr>
+            <w:r>
+              <w:rPr>
+                <w:sz w:val="24"/>
+              </w:rPr>
+              <w:t>Nath1234</w:t>
+            </w:r>
+          </w:p>
+        </w:tc>
+      </w:tr>
+      <w:tr>
+        <w:tc>
+          <w:tcPr>
+            <w:tcW w:w="4531" w:type="dxa"/>
+          </w:tcPr>
+          <w:p>
+            <w:pPr>
+              <w:rPr>
+                <w:sz w:val="24"/>
+              </w:rPr>
+            </w:pPr>
+            <w:r>
+              <w:rPr>
+                <w:sz w:val="24"/>
+              </w:rPr>
               <w:t>Yoan</w:t>
             </w:r>
           </w:p>
@@ -231,428 +611,130 @@
               <w:rPr>
                 <w:sz w:val="24"/>
               </w:rPr>
-              <w:t>PAS PARTICIPE</w:t>
-            </w:r>
-          </w:p>
-        </w:tc>
-      </w:tr>
-      <w:tr>
-        <w:tc>
-          <w:tcPr>
-            <w:tcW w:w="4531" w:type="dxa"/>
-          </w:tcPr>
-          <w:p>
-            <w:pPr>
-              <w:rPr>
-                <w:sz w:val="24"/>
-              </w:rPr>
-            </w:pPr>
-            <w:r>
-              <w:rPr>
-                <w:sz w:val="24"/>
-              </w:rPr>
-              <w:t>Klara</w:t>
-            </w:r>
-          </w:p>
-        </w:tc>
-        <w:tc>
-          <w:tcPr>
-            <w:tcW w:w="4531" w:type="dxa"/>
-          </w:tcPr>
-          <w:p>
-            <w:pPr>
-              <w:rPr>
-                <w:sz w:val="24"/>
-              </w:rPr>
-            </w:pPr>
-            <w:r>
-              <w:rPr>
-                <w:sz w:val="24"/>
-              </w:rPr>
-              <w:t>PAS PARTICIPE</w:t>
-            </w:r>
-          </w:p>
-        </w:tc>
-      </w:tr>
-      <w:tr>
-        <w:tc>
-          <w:tcPr>
-            <w:tcW w:w="4531" w:type="dxa"/>
-          </w:tcPr>
-          <w:p>
-            <w:pPr>
-              <w:rPr>
-                <w:sz w:val="24"/>
-              </w:rPr>
-            </w:pPr>
-            <w:r>
-              <w:rPr>
-                <w:sz w:val="24"/>
-              </w:rPr>
-              <w:t>Clement</w:t>
-            </w:r>
-          </w:p>
-        </w:tc>
-        <w:tc>
-          <w:tcPr>
-            <w:tcW w:w="4531" w:type="dxa"/>
-          </w:tcPr>
-          <w:p>
-            <w:pPr>
-              <w:rPr>
-                <w:sz w:val="24"/>
-              </w:rPr>
-            </w:pPr>
-            <w:r>
-              <w:rPr>
-                <w:sz w:val="24"/>
-              </w:rPr>
-              <w:t>PAS PARTICIPE</w:t>
-            </w:r>
-          </w:p>
-        </w:tc>
-      </w:tr>
-      <w:tr>
-        <w:tc>
-          <w:tcPr>
-            <w:tcW w:w="4531" w:type="dxa"/>
-          </w:tcPr>
-          <w:p>
-            <w:pPr>
-              <w:rPr>
-                <w:sz w:val="24"/>
-              </w:rPr>
-            </w:pPr>
-            <w:r>
-              <w:rPr>
-                <w:sz w:val="24"/>
-              </w:rPr>
-              <w:t>mymy</w:t>
-            </w:r>
-          </w:p>
-        </w:tc>
-        <w:tc>
-          <w:tcPr>
-            <w:tcW w:w="4531" w:type="dxa"/>
-          </w:tcPr>
-          <w:p>
-            <w:pPr>
-              <w:rPr>
-                <w:sz w:val="24"/>
-              </w:rPr>
-            </w:pPr>
-            <w:r>
-              <w:rPr>
-                <w:sz w:val="24"/>
-              </w:rPr>
-              <w:t>Azerty13</w:t>
-            </w:r>
-          </w:p>
-        </w:tc>
-      </w:tr>
-      <w:tr>
-        <w:tc>
-          <w:tcPr>
-            <w:tcW w:w="4531" w:type="dxa"/>
-          </w:tcPr>
-          <w:p>
-            <w:pPr>
-              <w:rPr>
-                <w:sz w:val="24"/>
-              </w:rPr>
-            </w:pPr>
-            <w:r>
-              <w:rPr>
-                <w:sz w:val="24"/>
-              </w:rPr>
-              <w:t>myleneb</w:t>
-            </w:r>
-          </w:p>
-        </w:tc>
-        <w:tc>
-          <w:tcPr>
-            <w:tcW w:w="4531" w:type="dxa"/>
-          </w:tcPr>
-          <w:p>
-            <w:pPr>
-              <w:rPr>
-                <w:sz w:val="24"/>
-              </w:rPr>
-            </w:pPr>
-            <w:r>
-              <w:rPr>
-                <w:sz w:val="24"/>
-              </w:rPr>
-              <w:t>Qwerty13</w:t>
-            </w:r>
-          </w:p>
-        </w:tc>
-      </w:tr>
-      <w:tr>
-        <w:tc>
-          <w:tcPr>
-            <w:tcW w:w="4531" w:type="dxa"/>
-          </w:tcPr>
-          <w:p>
-            <w:pPr>
-              <w:rPr>
-                <w:sz w:val="24"/>
-              </w:rPr>
-            </w:pPr>
-            <w:r>
-              <w:rPr>
-                <w:sz w:val="24"/>
-              </w:rPr>
-              <w:t>Doniphan</w:t>
-            </w:r>
-          </w:p>
-        </w:tc>
-        <w:tc>
-          <w:tcPr>
-            <w:tcW w:w="4531" w:type="dxa"/>
-          </w:tcPr>
-          <w:p>
-            <w:pPr>
-              <w:rPr>
-                <w:sz w:val="24"/>
-              </w:rPr>
-            </w:pPr>
-            <w:r>
-              <w:rPr>
-                <w:sz w:val="24"/>
-              </w:rPr>
-              <w:t>27051994+Do</w:t>
-            </w:r>
-          </w:p>
-        </w:tc>
-      </w:tr>
-      <w:tr>
-        <w:tc>
-          <w:tcPr>
-            <w:tcW w:w="4531" w:type="dxa"/>
-          </w:tcPr>
-          <w:p>
-            <w:pPr>
-              <w:rPr>
-                <w:sz w:val="24"/>
-              </w:rPr>
-            </w:pPr>
-            <w:r>
-              <w:rPr>
-                <w:sz w:val="24"/>
-              </w:rPr>
-              <w:t>David</w:t>
-            </w:r>
-          </w:p>
-        </w:tc>
-        <w:tc>
-          <w:tcPr>
-            <w:tcW w:w="4531" w:type="dxa"/>
-          </w:tcPr>
-          <w:p>
-            <w:pPr>
-              <w:rPr>
-                <w:sz w:val="24"/>
-              </w:rPr>
-            </w:pPr>
-            <w:r>
-              <w:rPr>
-                <w:sz w:val="24"/>
-              </w:rPr>
-              <w:t>David123</w:t>
-            </w:r>
-          </w:p>
-        </w:tc>
-      </w:tr>
-      <w:tr>
-        <w:tc>
-          <w:tcPr>
-            <w:tcW w:w="4531" w:type="dxa"/>
-          </w:tcPr>
-          <w:p>
-            <w:pPr>
-              <w:rPr>
-                <w:sz w:val="24"/>
-              </w:rPr>
-            </w:pPr>
-            <w:r>
-              <w:rPr>
-                <w:sz w:val="24"/>
-              </w:rPr>
-              <w:t>SuperRomain</w:t>
-            </w:r>
-          </w:p>
-        </w:tc>
-        <w:tc>
-          <w:tcPr>
-            <w:tcW w:w="4531" w:type="dxa"/>
-          </w:tcPr>
-          <w:p>
-            <w:pPr>
-              <w:rPr>
-                <w:sz w:val="24"/>
-              </w:rPr>
-            </w:pPr>
-            <w:r>
-              <w:rPr>
-                <w:sz w:val="24"/>
-              </w:rPr>
-              <w:t>Super123</w:t>
-            </w:r>
-          </w:p>
-        </w:tc>
-      </w:tr>
-      <w:tr>
-        <w:tc>
-          <w:tcPr>
-            <w:tcW w:w="4531" w:type="dxa"/>
-          </w:tcPr>
-          <w:p>
-            <w:pPr>
-              <w:rPr>
-                <w:sz w:val="24"/>
-              </w:rPr>
-            </w:pPr>
-            <w:r>
-              <w:rPr>
-                <w:sz w:val="24"/>
-              </w:rPr>
-              <w:t>Sensei</w:t>
-            </w:r>
-          </w:p>
-        </w:tc>
-        <w:tc>
-          <w:tcPr>
-            <w:tcW w:w="4531" w:type="dxa"/>
-          </w:tcPr>
-          <w:p>
-            <w:pPr>
-              <w:rPr>
-                <w:sz w:val="24"/>
-              </w:rPr>
-            </w:pPr>
-            <w:r>
-              <w:rPr>
-                <w:sz w:val="24"/>
-              </w:rPr>
-              <w:t>Sensei123</w:t>
-            </w:r>
-          </w:p>
-        </w:tc>
-      </w:tr>
-      <w:tr>
-        <w:tc>
-          <w:tcPr>
-            <w:tcW w:w="4531" w:type="dxa"/>
-          </w:tcPr>
-          <w:p>
-            <w:pPr>
-              <w:rPr>
-                <w:sz w:val="24"/>
-              </w:rPr>
-            </w:pPr>
-            <w:r>
-              <w:rPr>
-                <w:sz w:val="24"/>
-              </w:rPr>
-              <w:t>Thomas</w:t>
-            </w:r>
-          </w:p>
-        </w:tc>
-        <w:tc>
-          <w:tcPr>
-            <w:tcW w:w="4531" w:type="dxa"/>
-          </w:tcPr>
-          <w:p>
-            <w:pPr>
-              <w:rPr>
-                <w:sz w:val="24"/>
-              </w:rPr>
-            </w:pPr>
-            <w:r>
-              <w:rPr>
-                <w:sz w:val="24"/>
-              </w:rPr>
-              <w:t>Luna1004</w:t>
-            </w:r>
-          </w:p>
-        </w:tc>
-      </w:tr>
-      <w:tr>
-        <w:tc>
-          <w:tcPr>
-            <w:tcW w:w="4531" w:type="dxa"/>
-          </w:tcPr>
-          <w:p>
-            <w:pPr>
-              <w:rPr>
-                <w:sz w:val="24"/>
-              </w:rPr>
-            </w:pPr>
-            <w:r>
-              <w:rPr>
-                <w:sz w:val="24"/>
-              </w:rPr>
-              <w:t>Felix</w:t>
-            </w:r>
-          </w:p>
-        </w:tc>
-        <w:tc>
-          <w:tcPr>
-            <w:tcW w:w="4531" w:type="dxa"/>
-          </w:tcPr>
-          <w:p>
-            <w:pPr>
-              <w:rPr>
-                <w:sz w:val="24"/>
-              </w:rPr>
-            </w:pPr>
-            <w:r>
-              <w:rPr>
-                <w:sz w:val="24"/>
-              </w:rPr>
-              <w:t>Luna1004</w:t>
-            </w:r>
-          </w:p>
-        </w:tc>
-      </w:tr>
-      <w:tr>
-        <w:tc>
-          <w:tcPr>
-            <w:tcW w:w="4531" w:type="dxa"/>
-          </w:tcPr>
-          <w:p>
-            <w:pPr>
-              <w:rPr>
-                <w:sz w:val="24"/>
-              </w:rPr>
-            </w:pPr>
-            <w:r>
-              <w:rPr>
-                <w:sz w:val="24"/>
-              </w:rPr>
-              <w:t>Nath</w:t>
-            </w:r>
-          </w:p>
-        </w:tc>
-        <w:tc>
-          <w:tcPr>
-            <w:tcW w:w="4531" w:type="dxa"/>
-          </w:tcPr>
-          <w:p>
-            <w:pPr>
-              <w:rPr>
-                <w:sz w:val="24"/>
-              </w:rPr>
-            </w:pPr>
-            <w:r>
-              <w:rPr>
-                <w:sz w:val="24"/>
-              </w:rPr>
-              <w:t>Nath1234</w:t>
+              <w:t>Yoan123</w:t>
+            </w:r>
+          </w:p>
+        </w:tc>
+      </w:tr>
+      <w:tr>
+        <w:tc>
+          <w:tcPr>
+            <w:tcW w:w="4531" w:type="dxa"/>
+          </w:tcPr>
+          <w:p>
+            <w:pPr>
+              <w:rPr>
+                <w:sz w:val="24"/>
+              </w:rPr>
+            </w:pPr>
+            <w:r>
+              <w:rPr>
+                <w:sz w:val="24"/>
+              </w:rPr>
+              <w:t>Andhromede</w:t>
+            </w:r>
+          </w:p>
+        </w:tc>
+        <w:tc>
+          <w:tcPr>
+            <w:tcW w:w="4531" w:type="dxa"/>
+          </w:tcPr>
+          <w:p>
+            <w:pPr>
+              <w:rPr>
+                <w:sz w:val="24"/>
+              </w:rPr>
+            </w:pPr>
+            <w:r>
+              <w:rPr>
+                <w:sz w:val="24"/>
+              </w:rPr>
+              <w:t>Fm8APqpp</w:t>
+            </w:r>
+          </w:p>
+        </w:tc>
+      </w:tr>
+      <w:tr>
+        <w:tc>
+          <w:tcPr>
+            <w:tcW w:w="4531" w:type="dxa"/>
+          </w:tcPr>
+          <w:p>
+            <w:pPr>
+              <w:rPr>
+                <w:sz w:val="24"/>
+              </w:rPr>
+            </w:pPr>
+            <w:r>
+              <w:rPr>
+                <w:sz w:val="24"/>
+              </w:rPr>
+              <w:t>Marhalt</w:t>
+            </w:r>
+          </w:p>
+        </w:tc>
+        <w:tc>
+          <w:tcPr>
+            <w:tcW w:w="4531" w:type="dxa"/>
+          </w:tcPr>
+          <w:p>
+            <w:pPr>
+              <w:rPr>
+                <w:sz w:val="24"/>
+              </w:rPr>
+            </w:pPr>
+            <w:r>
+              <w:rPr>
+                <w:sz w:val="24"/>
+              </w:rPr>
+              <w:t>Fm8APqpp</w:t>
+            </w:r>
+          </w:p>
+        </w:tc>
+      </w:tr>
+      <w:tr>
+        <w:tc>
+          <w:tcPr>
+            <w:tcW w:w="4531" w:type="dxa"/>
+          </w:tcPr>
+          <w:p>
+            <w:pPr>
+              <w:rPr>
+                <w:sz w:val="24"/>
+              </w:rPr>
+            </w:pPr>
+            <w:r>
+              <w:rPr>
+                <w:sz w:val="24"/>
+              </w:rPr>
+              <w:t>Lydlus</w:t>
+            </w:r>
+          </w:p>
+        </w:tc>
+        <w:tc>
+          <w:tcPr>
+            <w:tcW w:w="4531" w:type="dxa"/>
+          </w:tcPr>
+          <w:p>
+            <w:pPr>
+              <w:rPr>
+                <w:sz w:val="24"/>
+              </w:rPr>
+            </w:pPr>
+            <w:r>
+              <w:rPr>
+                <w:sz w:val="24"/>
+              </w:rPr>
+              <w:t>Fm8AP</w:t>
             </w:r>
             <w:bookmarkStart w:id="0" w:name="_GoBack"/>
             <w:bookmarkEnd w:id="0"/>
+            <w:r>
+              <w:rPr>
+                <w:sz w:val="24"/>
+              </w:rPr>
+              <w:t>qpp</w:t>
+            </w:r>
           </w:p>
         </w:tc>
       </w:tr>

</xml_diff>

<commit_message>
Mise à jour du fichier users
</commit_message>
<xml_diff>
--- a/textes/users.docx
+++ b/textes/users.docx
@@ -575,165 +575,165 @@
               </w:rPr>
               <w:t>Nath1234</w:t>
             </w:r>
-          </w:p>
-        </w:tc>
-      </w:tr>
-      <w:tr>
-        <w:tc>
-          <w:tcPr>
-            <w:tcW w:w="4531" w:type="dxa"/>
-          </w:tcPr>
-          <w:p>
-            <w:pPr>
-              <w:rPr>
-                <w:sz w:val="24"/>
-              </w:rPr>
-            </w:pPr>
-            <w:r>
-              <w:rPr>
-                <w:sz w:val="24"/>
-              </w:rPr>
-              <w:t>Yoan</w:t>
-            </w:r>
-          </w:p>
-        </w:tc>
-        <w:tc>
-          <w:tcPr>
-            <w:tcW w:w="4531" w:type="dxa"/>
-          </w:tcPr>
-          <w:p>
-            <w:pPr>
-              <w:rPr>
-                <w:sz w:val="24"/>
-              </w:rPr>
-            </w:pPr>
-            <w:r>
-              <w:rPr>
-                <w:sz w:val="24"/>
-              </w:rPr>
-              <w:t>Yoan123</w:t>
-            </w:r>
-          </w:p>
-        </w:tc>
-      </w:tr>
-      <w:tr>
-        <w:tc>
-          <w:tcPr>
-            <w:tcW w:w="4531" w:type="dxa"/>
-          </w:tcPr>
-          <w:p>
-            <w:pPr>
-              <w:rPr>
-                <w:sz w:val="24"/>
-              </w:rPr>
-            </w:pPr>
-            <w:r>
-              <w:rPr>
-                <w:sz w:val="24"/>
-              </w:rPr>
-              <w:t>Andhromede</w:t>
-            </w:r>
-          </w:p>
-        </w:tc>
-        <w:tc>
-          <w:tcPr>
-            <w:tcW w:w="4531" w:type="dxa"/>
-          </w:tcPr>
-          <w:p>
-            <w:pPr>
-              <w:rPr>
-                <w:sz w:val="24"/>
-              </w:rPr>
-            </w:pPr>
-            <w:r>
-              <w:rPr>
-                <w:sz w:val="24"/>
-              </w:rPr>
-              <w:t>Fm8APqpp</w:t>
-            </w:r>
-          </w:p>
-        </w:tc>
-      </w:tr>
-      <w:tr>
-        <w:tc>
-          <w:tcPr>
-            <w:tcW w:w="4531" w:type="dxa"/>
-          </w:tcPr>
-          <w:p>
-            <w:pPr>
-              <w:rPr>
-                <w:sz w:val="24"/>
-              </w:rPr>
-            </w:pPr>
-            <w:r>
-              <w:rPr>
-                <w:sz w:val="24"/>
-              </w:rPr>
-              <w:t>Marhalt</w:t>
-            </w:r>
-          </w:p>
-        </w:tc>
-        <w:tc>
-          <w:tcPr>
-            <w:tcW w:w="4531" w:type="dxa"/>
-          </w:tcPr>
-          <w:p>
-            <w:pPr>
-              <w:rPr>
-                <w:sz w:val="24"/>
-              </w:rPr>
-            </w:pPr>
-            <w:r>
-              <w:rPr>
-                <w:sz w:val="24"/>
-              </w:rPr>
-              <w:t>Fm8APqpp</w:t>
-            </w:r>
-          </w:p>
-        </w:tc>
-      </w:tr>
-      <w:tr>
-        <w:tc>
-          <w:tcPr>
-            <w:tcW w:w="4531" w:type="dxa"/>
-          </w:tcPr>
-          <w:p>
-            <w:pPr>
-              <w:rPr>
-                <w:sz w:val="24"/>
-              </w:rPr>
-            </w:pPr>
-            <w:r>
-              <w:rPr>
-                <w:sz w:val="24"/>
-              </w:rPr>
-              <w:t>Lydlus</w:t>
-            </w:r>
-          </w:p>
-        </w:tc>
-        <w:tc>
-          <w:tcPr>
-            <w:tcW w:w="4531" w:type="dxa"/>
-          </w:tcPr>
-          <w:p>
-            <w:pPr>
-              <w:rPr>
-                <w:sz w:val="24"/>
-              </w:rPr>
-            </w:pPr>
-            <w:r>
-              <w:rPr>
-                <w:sz w:val="24"/>
-              </w:rPr>
-              <w:t>Fm8AP</w:t>
-            </w:r>
             <w:bookmarkStart w:id="0" w:name="_GoBack"/>
             <w:bookmarkEnd w:id="0"/>
-            <w:r>
-              <w:rPr>
-                <w:sz w:val="24"/>
-              </w:rPr>
-              <w:t>qpp</w:t>
+          </w:p>
+        </w:tc>
+      </w:tr>
+      <w:tr>
+        <w:tc>
+          <w:tcPr>
+            <w:tcW w:w="4531" w:type="dxa"/>
+          </w:tcPr>
+          <w:p>
+            <w:pPr>
+              <w:rPr>
+                <w:sz w:val="24"/>
+              </w:rPr>
+            </w:pPr>
+            <w:r>
+              <w:rPr>
+                <w:sz w:val="24"/>
+              </w:rPr>
+              <w:t>Yoan</w:t>
+            </w:r>
+          </w:p>
+        </w:tc>
+        <w:tc>
+          <w:tcPr>
+            <w:tcW w:w="4531" w:type="dxa"/>
+          </w:tcPr>
+          <w:p>
+            <w:pPr>
+              <w:rPr>
+                <w:sz w:val="24"/>
+              </w:rPr>
+            </w:pPr>
+            <w:r>
+              <w:rPr>
+                <w:sz w:val="24"/>
+              </w:rPr>
+              <w:t>Yoan123</w:t>
+            </w:r>
+            <w:r>
+              <w:rPr>
+                <w:sz w:val="24"/>
+              </w:rPr>
+              <w:t>4</w:t>
+            </w:r>
+          </w:p>
+        </w:tc>
+      </w:tr>
+      <w:tr>
+        <w:tc>
+          <w:tcPr>
+            <w:tcW w:w="4531" w:type="dxa"/>
+          </w:tcPr>
+          <w:p>
+            <w:pPr>
+              <w:rPr>
+                <w:sz w:val="24"/>
+              </w:rPr>
+            </w:pPr>
+            <w:r>
+              <w:rPr>
+                <w:sz w:val="24"/>
+              </w:rPr>
+              <w:t>Andhromede</w:t>
+            </w:r>
+          </w:p>
+        </w:tc>
+        <w:tc>
+          <w:tcPr>
+            <w:tcW w:w="4531" w:type="dxa"/>
+          </w:tcPr>
+          <w:p>
+            <w:pPr>
+              <w:rPr>
+                <w:sz w:val="24"/>
+              </w:rPr>
+            </w:pPr>
+            <w:r>
+              <w:rPr>
+                <w:sz w:val="24"/>
+              </w:rPr>
+              <w:t>Fm8APqpp</w:t>
+            </w:r>
+          </w:p>
+        </w:tc>
+      </w:tr>
+      <w:tr>
+        <w:tc>
+          <w:tcPr>
+            <w:tcW w:w="4531" w:type="dxa"/>
+          </w:tcPr>
+          <w:p>
+            <w:pPr>
+              <w:rPr>
+                <w:sz w:val="24"/>
+              </w:rPr>
+            </w:pPr>
+            <w:r>
+              <w:rPr>
+                <w:sz w:val="24"/>
+              </w:rPr>
+              <w:t>Marhalt</w:t>
+            </w:r>
+          </w:p>
+        </w:tc>
+        <w:tc>
+          <w:tcPr>
+            <w:tcW w:w="4531" w:type="dxa"/>
+          </w:tcPr>
+          <w:p>
+            <w:pPr>
+              <w:rPr>
+                <w:sz w:val="24"/>
+              </w:rPr>
+            </w:pPr>
+            <w:r>
+              <w:rPr>
+                <w:sz w:val="24"/>
+              </w:rPr>
+              <w:t>Fm8APqpp</w:t>
+            </w:r>
+          </w:p>
+        </w:tc>
+      </w:tr>
+      <w:tr>
+        <w:tc>
+          <w:tcPr>
+            <w:tcW w:w="4531" w:type="dxa"/>
+          </w:tcPr>
+          <w:p>
+            <w:pPr>
+              <w:rPr>
+                <w:sz w:val="24"/>
+              </w:rPr>
+            </w:pPr>
+            <w:r>
+              <w:rPr>
+                <w:sz w:val="24"/>
+              </w:rPr>
+              <w:t>Lydlus</w:t>
+            </w:r>
+          </w:p>
+        </w:tc>
+        <w:tc>
+          <w:tcPr>
+            <w:tcW w:w="4531" w:type="dxa"/>
+          </w:tcPr>
+          <w:p>
+            <w:pPr>
+              <w:rPr>
+                <w:sz w:val="24"/>
+              </w:rPr>
+            </w:pPr>
+            <w:r>
+              <w:rPr>
+                <w:sz w:val="24"/>
+              </w:rPr>
+              <w:t>Fm8APqpp</w:t>
             </w:r>
           </w:p>
         </w:tc>

</xml_diff>

<commit_message>
Mise à jour des users
</commit_message>
<xml_diff>
--- a/textes/users.docx
+++ b/textes/users.docx
@@ -11,6 +11,8 @@
           <w:sz w:val="28"/>
         </w:rPr>
       </w:pPr>
+      <w:bookmarkStart w:id="0" w:name="_GoBack"/>
+      <w:bookmarkEnd w:id="0"/>
       <w:r>
         <w:rPr>
           <w:b/>
@@ -22,6 +24,7 @@
     <w:p>
       <w:pPr>
         <w:spacing w:after="0"/>
+        <w:jc w:val="center"/>
       </w:pPr>
     </w:p>
     <w:tbl>
@@ -85,6 +88,7 @@
           </w:tcPr>
           <w:p>
             <w:pPr>
+              <w:jc w:val="center"/>
               <w:rPr>
                 <w:sz w:val="24"/>
               </w:rPr>
@@ -109,6 +113,7 @@
           </w:tcPr>
           <w:p>
             <w:pPr>
+              <w:jc w:val="center"/>
               <w:rPr>
                 <w:sz w:val="24"/>
               </w:rPr>
@@ -129,6 +134,7 @@
           </w:tcPr>
           <w:p>
             <w:pPr>
+              <w:jc w:val="center"/>
               <w:rPr>
                 <w:sz w:val="24"/>
               </w:rPr>
@@ -147,6 +153,7 @@
           </w:tcPr>
           <w:p>
             <w:pPr>
+              <w:jc w:val="center"/>
               <w:rPr>
                 <w:sz w:val="24"/>
               </w:rPr>
@@ -167,6 +174,7 @@
           </w:tcPr>
           <w:p>
             <w:pPr>
+              <w:jc w:val="center"/>
               <w:rPr>
                 <w:sz w:val="24"/>
               </w:rPr>
@@ -185,6 +193,7 @@
           </w:tcPr>
           <w:p>
             <w:pPr>
+              <w:jc w:val="center"/>
               <w:rPr>
                 <w:sz w:val="24"/>
               </w:rPr>
@@ -205,6 +214,7 @@
           </w:tcPr>
           <w:p>
             <w:pPr>
+              <w:jc w:val="center"/>
               <w:rPr>
                 <w:sz w:val="24"/>
               </w:rPr>
@@ -223,6 +233,7 @@
           </w:tcPr>
           <w:p>
             <w:pPr>
+              <w:jc w:val="center"/>
               <w:rPr>
                 <w:sz w:val="24"/>
               </w:rPr>
@@ -243,6 +254,7 @@
           </w:tcPr>
           <w:p>
             <w:pPr>
+              <w:jc w:val="center"/>
               <w:rPr>
                 <w:sz w:val="24"/>
               </w:rPr>
@@ -261,6 +273,7 @@
           </w:tcPr>
           <w:p>
             <w:pPr>
+              <w:jc w:val="center"/>
               <w:rPr>
                 <w:sz w:val="24"/>
               </w:rPr>
@@ -281,6 +294,7 @@
           </w:tcPr>
           <w:p>
             <w:pPr>
+              <w:jc w:val="center"/>
               <w:rPr>
                 <w:sz w:val="24"/>
               </w:rPr>
@@ -299,6 +313,7 @@
           </w:tcPr>
           <w:p>
             <w:pPr>
+              <w:jc w:val="center"/>
               <w:rPr>
                 <w:sz w:val="24"/>
               </w:rPr>
@@ -319,6 +334,7 @@
           </w:tcPr>
           <w:p>
             <w:pPr>
+              <w:jc w:val="center"/>
               <w:rPr>
                 <w:sz w:val="24"/>
               </w:rPr>
@@ -337,6 +353,7 @@
           </w:tcPr>
           <w:p>
             <w:pPr>
+              <w:jc w:val="center"/>
               <w:rPr>
                 <w:sz w:val="24"/>
               </w:rPr>
@@ -357,6 +374,7 @@
           </w:tcPr>
           <w:p>
             <w:pPr>
+              <w:jc w:val="center"/>
               <w:rPr>
                 <w:sz w:val="24"/>
               </w:rPr>
@@ -375,6 +393,7 @@
           </w:tcPr>
           <w:p>
             <w:pPr>
+              <w:jc w:val="center"/>
               <w:rPr>
                 <w:sz w:val="24"/>
               </w:rPr>
@@ -395,6 +414,7 @@
           </w:tcPr>
           <w:p>
             <w:pPr>
+              <w:jc w:val="center"/>
               <w:rPr>
                 <w:sz w:val="24"/>
               </w:rPr>
@@ -413,6 +433,7 @@
           </w:tcPr>
           <w:p>
             <w:pPr>
+              <w:jc w:val="center"/>
               <w:rPr>
                 <w:sz w:val="24"/>
               </w:rPr>
@@ -433,6 +454,7 @@
           </w:tcPr>
           <w:p>
             <w:pPr>
+              <w:jc w:val="center"/>
               <w:rPr>
                 <w:sz w:val="24"/>
               </w:rPr>
@@ -451,6 +473,7 @@
           </w:tcPr>
           <w:p>
             <w:pPr>
+              <w:jc w:val="center"/>
               <w:rPr>
                 <w:sz w:val="24"/>
               </w:rPr>
@@ -471,6 +494,7 @@
           </w:tcPr>
           <w:p>
             <w:pPr>
+              <w:jc w:val="center"/>
               <w:rPr>
                 <w:sz w:val="24"/>
               </w:rPr>
@@ -489,6 +513,7 @@
           </w:tcPr>
           <w:p>
             <w:pPr>
+              <w:jc w:val="center"/>
               <w:rPr>
                 <w:sz w:val="24"/>
               </w:rPr>
@@ -509,6 +534,7 @@
           </w:tcPr>
           <w:p>
             <w:pPr>
+              <w:jc w:val="center"/>
               <w:rPr>
                 <w:sz w:val="24"/>
               </w:rPr>
@@ -527,6 +553,7 @@
           </w:tcPr>
           <w:p>
             <w:pPr>
+              <w:jc w:val="center"/>
               <w:rPr>
                 <w:sz w:val="24"/>
               </w:rPr>
@@ -547,6 +574,7 @@
           </w:tcPr>
           <w:p>
             <w:pPr>
+              <w:jc w:val="center"/>
               <w:rPr>
                 <w:sz w:val="24"/>
               </w:rPr>
@@ -565,6 +593,7 @@
           </w:tcPr>
           <w:p>
             <w:pPr>
+              <w:jc w:val="center"/>
               <w:rPr>
                 <w:sz w:val="24"/>
               </w:rPr>
@@ -575,18 +604,17 @@
               </w:rPr>
               <w:t>Nath1234</w:t>
             </w:r>
-            <w:bookmarkStart w:id="0" w:name="_GoBack"/>
-            <w:bookmarkEnd w:id="0"/>
-          </w:p>
-        </w:tc>
-      </w:tr>
-      <w:tr>
-        <w:tc>
-          <w:tcPr>
-            <w:tcW w:w="4531" w:type="dxa"/>
-          </w:tcPr>
-          <w:p>
-            <w:pPr>
+          </w:p>
+        </w:tc>
+      </w:tr>
+      <w:tr>
+        <w:tc>
+          <w:tcPr>
+            <w:tcW w:w="4531" w:type="dxa"/>
+          </w:tcPr>
+          <w:p>
+            <w:pPr>
+              <w:jc w:val="center"/>
               <w:rPr>
                 <w:sz w:val="24"/>
               </w:rPr>
@@ -605,6 +633,7 @@
           </w:tcPr>
           <w:p>
             <w:pPr>
+              <w:jc w:val="center"/>
               <w:rPr>
                 <w:sz w:val="24"/>
               </w:rPr>
@@ -631,6 +660,7 @@
           </w:tcPr>
           <w:p>
             <w:pPr>
+              <w:jc w:val="center"/>
               <w:rPr>
                 <w:sz w:val="24"/>
               </w:rPr>
@@ -649,6 +679,7 @@
           </w:tcPr>
           <w:p>
             <w:pPr>
+              <w:jc w:val="center"/>
               <w:rPr>
                 <w:sz w:val="24"/>
               </w:rPr>
@@ -669,6 +700,7 @@
           </w:tcPr>
           <w:p>
             <w:pPr>
+              <w:jc w:val="center"/>
               <w:rPr>
                 <w:sz w:val="24"/>
               </w:rPr>
@@ -687,6 +719,7 @@
           </w:tcPr>
           <w:p>
             <w:pPr>
+              <w:jc w:val="center"/>
               <w:rPr>
                 <w:sz w:val="24"/>
               </w:rPr>
@@ -707,6 +740,7 @@
           </w:tcPr>
           <w:p>
             <w:pPr>
+              <w:jc w:val="center"/>
               <w:rPr>
                 <w:sz w:val="24"/>
               </w:rPr>
@@ -725,6 +759,7 @@
           </w:tcPr>
           <w:p>
             <w:pPr>
+              <w:jc w:val="center"/>
               <w:rPr>
                 <w:sz w:val="24"/>
               </w:rPr>
@@ -742,6 +777,7 @@
     <w:p>
       <w:pPr>
         <w:spacing w:after="0"/>
+        <w:jc w:val="center"/>
       </w:pPr>
     </w:p>
     <w:sectPr>

</xml_diff>